<commit_message>
made the code prettier
</commit_message>
<xml_diff>
--- a/Designs/DDS.docx
+++ b/Designs/DDS.docx
@@ -153,10 +153,53 @@
         <w:t>.</w:t>
       </w:r>
     </w:p>
-    <w:p>
-      <w:r>
+    <w:p/>
+    <w:p/>
+    <w:p/>
+    <w:p/>
+    <w:p/>
+    <w:p/>
+    <w:p/>
+    <w:p/>
+    <w:p/>
+    <w:p>
+      <w:pPr>
+        <w:rPr>
+          <w:b/>
+          <w:sz w:val="40"/>
+          <w:szCs w:val="40"/>
+          <w:u w:val="single"/>
+        </w:rPr>
+      </w:pPr>
+      <w:r>
+        <w:rPr>
+          <w:b/>
+          <w:sz w:val="40"/>
+          <w:szCs w:val="40"/>
+          <w:u w:val="single"/>
+        </w:rPr>
         <w:lastRenderedPageBreak/>
-        <w:pict w14:anchorId="3D89EBBE">
+        <w:t>Here is a simple pr</w:t>
+      </w:r>
+      <w:r>
+        <w:rPr>
+          <w:b/>
+          <w:sz w:val="40"/>
+          <w:szCs w:val="40"/>
+          <w:u w:val="single"/>
+        </w:rPr>
+        <w:t>ototype design:</w:t>
+      </w:r>
+    </w:p>
+    <w:p>
+      <w:pPr>
+        <w:pStyle w:val="Header"/>
+      </w:pPr>
+    </w:p>
+    <w:p>
+      <w:bookmarkStart w:id="0" w:name="_GoBack"/>
+      <w:r>
+        <w:pict w14:anchorId="77B63BDB">
           <v:shapetype id="_x0000_t75" coordsize="21600,21600" o:spt="75" o:preferrelative="t" path="m@4@5l@4@11@9@11@9@5xe" filled="f" stroked="f">
             <v:stroke joinstyle="miter"/>
             <v:formulas>
@@ -176,19 +219,14 @@
             <v:path o:extrusionok="f" gradientshapeok="t" o:connecttype="rect"/>
             <o:lock v:ext="edit" aspectratio="t"/>
           </v:shapetype>
-          <v:shape id="_x0000_i1026" type="#_x0000_t75" style="width:451.2pt;height:285.6pt">
+          <v:shape id="_x0000_i1027" type="#_x0000_t75" style="width:451.2pt;height:285.6pt">
             <v:imagedata r:id="rId6" o:title="Form"/>
           </v:shape>
         </w:pict>
       </w:r>
+      <w:bookmarkEnd w:id="0"/>
     </w:p>
     <w:sectPr>
-      <w:headerReference w:type="even" r:id="rId7"/>
-      <w:headerReference w:type="default" r:id="rId8"/>
-      <w:footerReference w:type="even" r:id="rId9"/>
-      <w:footerReference w:type="default" r:id="rId10"/>
-      <w:headerReference w:type="first" r:id="rId11"/>
-      <w:footerReference w:type="first" r:id="rId12"/>
       <w:pgSz w:w="11906" w:h="16838"/>
       <w:pgMar w:top="1440" w:right="1440" w:bottom="1440" w:left="1440" w:header="708" w:footer="708" w:gutter="0"/>
       <w:cols w:space="708"/>
@@ -223,38 +261,6 @@
 </w:endnotes>
 </file>
 
-<file path=word/footer1.xml><?xml version="1.0" encoding="utf-8"?>
-<w:ftr xmlns:wpc="http://schemas.microsoft.com/office/word/2010/wordprocessingCanvas" xmlns:cx="http://schemas.microsoft.com/office/drawing/2014/chartex" xmlns:cx1="http://schemas.microsoft.com/office/drawing/2015/9/8/chartex" xmlns:mc="http://schemas.openxmlformats.org/markup-compatibility/2006" xmlns:o="urn:schemas-microsoft-com:office:office" xmlns:r="http://schemas.openxmlformats.org/officeDocument/2006/relationships" xmlns:m="http://schemas.openxmlformats.org/officeDocument/2006/math" xmlns:v="urn:schemas-microsoft-com:vml" xmlns:wp14="http://schemas.microsoft.com/office/word/2010/wordprocessingDrawing" xmlns:wp="http://schemas.openxmlformats.org/drawingml/2006/wordprocessingDrawing" xmlns:w10="urn:schemas-microsoft-com:office:word" xmlns:w="http://schemas.openxmlformats.org/wordprocessingml/2006/main" xmlns:w14="http://schemas.microsoft.com/office/word/2010/wordml" xmlns:w15="http://schemas.microsoft.com/office/word/2012/wordml" xmlns:w16se="http://schemas.microsoft.com/office/word/2015/wordml/symex" xmlns:wpg="http://schemas.microsoft.com/office/word/2010/wordprocessingGroup" xmlns:wpi="http://schemas.microsoft.com/office/word/2010/wordprocessingInk" xmlns:wne="http://schemas.microsoft.com/office/word/2006/wordml" xmlns:wps="http://schemas.microsoft.com/office/word/2010/wordprocessingShape" mc:Ignorable="w14 w15 w16se wp14">
-  <w:p>
-    <w:pPr>
-      <w:pStyle w:val="Footer"/>
-    </w:pPr>
-  </w:p>
-</w:ftr>
-</file>
-
-<file path=word/footer2.xml><?xml version="1.0" encoding="utf-8"?>
-<w:ftr xmlns:wpc="http://schemas.microsoft.com/office/word/2010/wordprocessingCanvas" xmlns:cx="http://schemas.microsoft.com/office/drawing/2014/chartex" xmlns:cx1="http://schemas.microsoft.com/office/drawing/2015/9/8/chartex" xmlns:mc="http://schemas.openxmlformats.org/markup-compatibility/2006" xmlns:o="urn:schemas-microsoft-com:office:office" xmlns:r="http://schemas.openxmlformats.org/officeDocument/2006/relationships" xmlns:m="http://schemas.openxmlformats.org/officeDocument/2006/math" xmlns:v="urn:schemas-microsoft-com:vml" xmlns:wp14="http://schemas.microsoft.com/office/word/2010/wordprocessingDrawing" xmlns:wp="http://schemas.openxmlformats.org/drawingml/2006/wordprocessingDrawing" xmlns:w10="urn:schemas-microsoft-com:office:word" xmlns:w="http://schemas.openxmlformats.org/wordprocessingml/2006/main" xmlns:w14="http://schemas.microsoft.com/office/word/2010/wordml" xmlns:w15="http://schemas.microsoft.com/office/word/2012/wordml" xmlns:w16se="http://schemas.microsoft.com/office/word/2015/wordml/symex" xmlns:wpg="http://schemas.microsoft.com/office/word/2010/wordprocessingGroup" xmlns:wpi="http://schemas.microsoft.com/office/word/2010/wordprocessingInk" xmlns:wne="http://schemas.microsoft.com/office/word/2006/wordml" xmlns:wps="http://schemas.microsoft.com/office/word/2010/wordprocessingShape" mc:Ignorable="w14 w15 w16se wp14">
-  <w:p>
-    <w:pPr>
-      <w:pStyle w:val="Footer"/>
-    </w:pPr>
-    <w:bookmarkStart w:id="0" w:name="_GoBack"/>
-    <w:bookmarkEnd w:id="0"/>
-  </w:p>
-</w:ftr>
-</file>
-
-<file path=word/footer3.xml><?xml version="1.0" encoding="utf-8"?>
-<w:ftr xmlns:wpc="http://schemas.microsoft.com/office/word/2010/wordprocessingCanvas" xmlns:cx="http://schemas.microsoft.com/office/drawing/2014/chartex" xmlns:cx1="http://schemas.microsoft.com/office/drawing/2015/9/8/chartex" xmlns:mc="http://schemas.openxmlformats.org/markup-compatibility/2006" xmlns:o="urn:schemas-microsoft-com:office:office" xmlns:r="http://schemas.openxmlformats.org/officeDocument/2006/relationships" xmlns:m="http://schemas.openxmlformats.org/officeDocument/2006/math" xmlns:v="urn:schemas-microsoft-com:vml" xmlns:wp14="http://schemas.microsoft.com/office/word/2010/wordprocessingDrawing" xmlns:wp="http://schemas.openxmlformats.org/drawingml/2006/wordprocessingDrawing" xmlns:w10="urn:schemas-microsoft-com:office:word" xmlns:w="http://schemas.openxmlformats.org/wordprocessingml/2006/main" xmlns:w14="http://schemas.microsoft.com/office/word/2010/wordml" xmlns:w15="http://schemas.microsoft.com/office/word/2012/wordml" xmlns:w16se="http://schemas.microsoft.com/office/word/2015/wordml/symex" xmlns:wpg="http://schemas.microsoft.com/office/word/2010/wordprocessingGroup" xmlns:wpi="http://schemas.microsoft.com/office/word/2010/wordprocessingInk" xmlns:wne="http://schemas.microsoft.com/office/word/2006/wordml" xmlns:wps="http://schemas.microsoft.com/office/word/2010/wordprocessingShape" mc:Ignorable="w14 w15 w16se wp14">
-  <w:p>
-    <w:pPr>
-      <w:pStyle w:val="Footer"/>
-    </w:pPr>
-  </w:p>
-</w:ftr>
-</file>
-
 <file path=word/footnotes.xml><?xml version="1.0" encoding="utf-8"?>
 <w:footnotes xmlns:wpc="http://schemas.microsoft.com/office/word/2010/wordprocessingCanvas" xmlns:cx="http://schemas.microsoft.com/office/drawing/2014/chartex" xmlns:cx1="http://schemas.microsoft.com/office/drawing/2015/9/8/chartex" xmlns:mc="http://schemas.openxmlformats.org/markup-compatibility/2006" xmlns:o="urn:schemas-microsoft-com:office:office" xmlns:r="http://schemas.openxmlformats.org/officeDocument/2006/relationships" xmlns:m="http://schemas.openxmlformats.org/officeDocument/2006/math" xmlns:v="urn:schemas-microsoft-com:vml" xmlns:wp14="http://schemas.microsoft.com/office/word/2010/wordprocessingDrawing" xmlns:wp="http://schemas.openxmlformats.org/drawingml/2006/wordprocessingDrawing" xmlns:w10="urn:schemas-microsoft-com:office:word" xmlns:w="http://schemas.openxmlformats.org/wordprocessingml/2006/main" xmlns:w14="http://schemas.microsoft.com/office/word/2010/wordml" xmlns:w15="http://schemas.microsoft.com/office/word/2012/wordml" xmlns:w16se="http://schemas.microsoft.com/office/word/2015/wordml/symex" xmlns:wpg="http://schemas.microsoft.com/office/word/2010/wordprocessingGroup" xmlns:wpi="http://schemas.microsoft.com/office/word/2010/wordprocessingInk" xmlns:wne="http://schemas.microsoft.com/office/word/2006/wordml" xmlns:wps="http://schemas.microsoft.com/office/word/2010/wordprocessingShape" mc:Ignorable="w14 w15 w16se wp14">
   <w:footnote w:type="separator" w:id="-1">
@@ -278,64 +284,6 @@
     </w:p>
   </w:footnote>
 </w:footnotes>
-</file>
-
-<file path=word/header1.xml><?xml version="1.0" encoding="utf-8"?>
-<w:hdr xmlns:wpc="http://schemas.microsoft.com/office/word/2010/wordprocessingCanvas" xmlns:cx="http://schemas.microsoft.com/office/drawing/2014/chartex" xmlns:cx1="http://schemas.microsoft.com/office/drawing/2015/9/8/chartex" xmlns:mc="http://schemas.openxmlformats.org/markup-compatibility/2006" xmlns:o="urn:schemas-microsoft-com:office:office" xmlns:r="http://schemas.openxmlformats.org/officeDocument/2006/relationships" xmlns:m="http://schemas.openxmlformats.org/officeDocument/2006/math" xmlns:v="urn:schemas-microsoft-com:vml" xmlns:wp14="http://schemas.microsoft.com/office/word/2010/wordprocessingDrawing" xmlns:wp="http://schemas.openxmlformats.org/drawingml/2006/wordprocessingDrawing" xmlns:w10="urn:schemas-microsoft-com:office:word" xmlns:w="http://schemas.openxmlformats.org/wordprocessingml/2006/main" xmlns:w14="http://schemas.microsoft.com/office/word/2010/wordml" xmlns:w15="http://schemas.microsoft.com/office/word/2012/wordml" xmlns:w16se="http://schemas.microsoft.com/office/word/2015/wordml/symex" xmlns:wpg="http://schemas.microsoft.com/office/word/2010/wordprocessingGroup" xmlns:wpi="http://schemas.microsoft.com/office/word/2010/wordprocessingInk" xmlns:wne="http://schemas.microsoft.com/office/word/2006/wordml" xmlns:wps="http://schemas.microsoft.com/office/word/2010/wordprocessingShape" mc:Ignorable="w14 w15 w16se wp14">
-  <w:p>
-    <w:pPr>
-      <w:pStyle w:val="Header"/>
-    </w:pPr>
-  </w:p>
-</w:hdr>
-</file>
-
-<file path=word/header2.xml><?xml version="1.0" encoding="utf-8"?>
-<w:hdr xmlns:wpc="http://schemas.microsoft.com/office/word/2010/wordprocessingCanvas" xmlns:cx="http://schemas.microsoft.com/office/drawing/2014/chartex" xmlns:cx1="http://schemas.microsoft.com/office/drawing/2015/9/8/chartex" xmlns:mc="http://schemas.openxmlformats.org/markup-compatibility/2006" xmlns:o="urn:schemas-microsoft-com:office:office" xmlns:r="http://schemas.openxmlformats.org/officeDocument/2006/relationships" xmlns:m="http://schemas.openxmlformats.org/officeDocument/2006/math" xmlns:v="urn:schemas-microsoft-com:vml" xmlns:wp14="http://schemas.microsoft.com/office/word/2010/wordprocessingDrawing" xmlns:wp="http://schemas.openxmlformats.org/drawingml/2006/wordprocessingDrawing" xmlns:w10="urn:schemas-microsoft-com:office:word" xmlns:w="http://schemas.openxmlformats.org/wordprocessingml/2006/main" xmlns:w14="http://schemas.microsoft.com/office/word/2010/wordml" xmlns:w15="http://schemas.microsoft.com/office/word/2012/wordml" xmlns:w16se="http://schemas.microsoft.com/office/word/2015/wordml/symex" xmlns:wpg="http://schemas.microsoft.com/office/word/2010/wordprocessingGroup" xmlns:wpi="http://schemas.microsoft.com/office/word/2010/wordprocessingInk" xmlns:wne="http://schemas.microsoft.com/office/word/2006/wordml" xmlns:wps="http://schemas.microsoft.com/office/word/2010/wordprocessingShape" mc:Ignorable="w14 w15 w16se wp14">
-  <w:p>
-    <w:pPr>
-      <w:rPr>
-        <w:b/>
-        <w:sz w:val="40"/>
-        <w:szCs w:val="40"/>
-        <w:u w:val="single"/>
-      </w:rPr>
-    </w:pPr>
-    <w:r>
-      <w:rPr>
-        <w:b/>
-        <w:sz w:val="40"/>
-        <w:szCs w:val="40"/>
-        <w:u w:val="single"/>
-      </w:rPr>
-      <w:t>Here is a simple pr</w:t>
-    </w:r>
-    <w:r>
-      <w:rPr>
-        <w:b/>
-        <w:sz w:val="40"/>
-        <w:szCs w:val="40"/>
-        <w:u w:val="single"/>
-      </w:rPr>
-      <w:t>ototype design:</w:t>
-    </w:r>
-  </w:p>
-  <w:p>
-    <w:pPr>
-      <w:pStyle w:val="Header"/>
-    </w:pPr>
-  </w:p>
-</w:hdr>
-</file>
-
-<file path=word/header3.xml><?xml version="1.0" encoding="utf-8"?>
-<w:hdr xmlns:wpc="http://schemas.microsoft.com/office/word/2010/wordprocessingCanvas" xmlns:cx="http://schemas.microsoft.com/office/drawing/2014/chartex" xmlns:cx1="http://schemas.microsoft.com/office/drawing/2015/9/8/chartex" xmlns:mc="http://schemas.openxmlformats.org/markup-compatibility/2006" xmlns:o="urn:schemas-microsoft-com:office:office" xmlns:r="http://schemas.openxmlformats.org/officeDocument/2006/relationships" xmlns:m="http://schemas.openxmlformats.org/officeDocument/2006/math" xmlns:v="urn:schemas-microsoft-com:vml" xmlns:wp14="http://schemas.microsoft.com/office/word/2010/wordprocessingDrawing" xmlns:wp="http://schemas.openxmlformats.org/drawingml/2006/wordprocessingDrawing" xmlns:w10="urn:schemas-microsoft-com:office:word" xmlns:w="http://schemas.openxmlformats.org/wordprocessingml/2006/main" xmlns:w14="http://schemas.microsoft.com/office/word/2010/wordml" xmlns:w15="http://schemas.microsoft.com/office/word/2012/wordml" xmlns:w16se="http://schemas.microsoft.com/office/word/2015/wordml/symex" xmlns:wpg="http://schemas.microsoft.com/office/word/2010/wordprocessingGroup" xmlns:wpi="http://schemas.microsoft.com/office/word/2010/wordprocessingInk" xmlns:wne="http://schemas.microsoft.com/office/word/2006/wordml" xmlns:wps="http://schemas.microsoft.com/office/word/2010/wordprocessingShape" mc:Ignorable="w14 w15 w16se wp14">
-  <w:p>
-    <w:pPr>
-      <w:pStyle w:val="Header"/>
-    </w:pPr>
-  </w:p>
-</w:hdr>
 </file>
 
 <file path=word/styles.xml><?xml version="1.0" encoding="utf-8"?>

</xml_diff>